<commit_message>
I accept this Work Breakdown Agreement
</commit_message>
<xml_diff>
--- a/docs/Design-docs/Assignment 2 -Work Breakdown agreement.docx
+++ b/docs/Design-docs/Assignment 2 -Work Breakdown agreement.docx
@@ -46,19 +46,7 @@
         <w:t xml:space="preserve"> Key</w:t>
       </w:r>
       <w:r>
-        <w:t xml:space="preserve"> </w:t>
-      </w:r>
-      <w:r>
-        <w:t>class</w:t>
-      </w:r>
-      <w:r>
-        <w:t xml:space="preserve">, Q </w:t>
-      </w:r>
-      <w:r>
-        <w:t>class</w:t>
-      </w:r>
-      <w:r>
-        <w:t xml:space="preserve">, </w:t>
+        <w:t xml:space="preserve"> class, Q class, </w:t>
       </w:r>
       <w:proofErr w:type="spellStart"/>
       <w:r>
@@ -66,10 +54,7 @@
       </w:r>
       <w:proofErr w:type="spellEnd"/>
       <w:r>
-        <w:t xml:space="preserve"> class</w:t>
-      </w:r>
-      <w:r>
-        <w:t xml:space="preserve"> and all the behaviours and actions associated with them</w:t>
+        <w:t xml:space="preserve"> class and all the behaviours and actions associated with them</w:t>
       </w:r>
       <w:r>
         <w:t xml:space="preserve">. I’ll also be </w:t>
@@ -99,36 +84,30 @@
           <w:b/>
         </w:rPr>
       </w:pPr>
-      <w:proofErr w:type="spellStart"/>
       <w:r>
         <w:rPr>
           <w:b/>
         </w:rPr>
-        <w:t>Loi</w:t>
-      </w:r>
-      <w:proofErr w:type="spellEnd"/>
+        <w:t xml:space="preserve">Loi Wei </w:t>
+      </w:r>
       <w:r>
         <w:rPr>
           <w:b/>
         </w:rPr>
-        <w:t xml:space="preserve"> Wei kit </w:t>
+        <w:t>K</w:t>
+      </w:r>
+      <w:bookmarkStart w:id="0" w:name="_GoBack"/>
+      <w:bookmarkEnd w:id="0"/>
+      <w:r>
+        <w:rPr>
+          <w:b/>
+        </w:rPr>
+        <w:t xml:space="preserve">it </w:t>
       </w:r>
     </w:p>
     <w:p>
       <w:r>
-        <w:t xml:space="preserve">I agree to do the Coding for </w:t>
-      </w:r>
-      <w:r>
-        <w:t>Ninja</w:t>
-      </w:r>
-      <w:r>
-        <w:t xml:space="preserve"> class,</w:t>
-      </w:r>
-      <w:r>
-        <w:t xml:space="preserve"> Rocket </w:t>
-      </w:r>
-      <w:r>
-        <w:t xml:space="preserve">class, </w:t>
+        <w:t xml:space="preserve">I agree to do the Coding for Ninja class, Rocket class, </w:t>
       </w:r>
       <w:proofErr w:type="spellStart"/>
       <w:r>
@@ -136,19 +115,7 @@
       </w:r>
       <w:proofErr w:type="spellEnd"/>
       <w:r>
-        <w:t xml:space="preserve"> class, </w:t>
-      </w:r>
-      <w:r>
-        <w:t xml:space="preserve">Goon </w:t>
-      </w:r>
-      <w:r>
-        <w:t xml:space="preserve">class and all the behaviours and actions associated with them. I’ll also be updating the Class diagram to show an overview of new implementation of the classes and update the design rationale accordingly. I’ll also update the sequence diagram for </w:t>
-      </w:r>
-      <w:r>
-        <w:t xml:space="preserve">Ninja </w:t>
-      </w:r>
-      <w:r>
-        <w:t>class I’ll also be reviewing my partner’s work after he is done before the agreed deadline.</w:t>
+        <w:t xml:space="preserve"> class, Goon class and all the behaviours and actions associated with them. I’ll also be updating the Class diagram to show an overview of new implementation of the classes and update the design rationale accordingly. I’ll also update the sequence diagram for Ninja class I’ll also be reviewing my partner’s work after he is done before the agreed deadline.</w:t>
       </w:r>
     </w:p>
     <w:p>
@@ -226,8 +193,6 @@
           <w:szCs w:val="20"/>
         </w:rPr>
       </w:pPr>
-      <w:bookmarkStart w:id="0" w:name="_GoBack"/>
-      <w:bookmarkEnd w:id="0"/>
     </w:p>
     <w:p>
       <w:pPr>
@@ -254,6 +219,14 @@
           <w:szCs w:val="20"/>
         </w:rPr>
         <w:t>LMJ</w:t>
+      </w:r>
+      <w:r>
+        <w:rPr>
+          <w:rFonts w:ascii="URWPalladioL-Roma" w:hAnsi="URWPalladioL-Roma" w:cs="URWPalladioL-Roma"/>
+          <w:sz w:val="20"/>
+          <w:szCs w:val="20"/>
+        </w:rPr>
+        <w:t>,LWK</w:t>
       </w:r>
     </w:p>
     <w:p/>

</xml_diff>